<commit_message>
Finished both parts of Lab2, Started Lab3
Finished Lab2, and Debug exercises for lab2, uploading files to the repository

Started Lab2
</commit_message>
<xml_diff>
--- a/PG1/Lab2/Debug Exercise/Debug Questions.docx
+++ b/PG1/Lab2/Debug Exercise/Debug Questions.docx
@@ -1,6 +1,6 @@
 
 <file path=word/document.xml><?xml version="1.0" encoding="utf-8"?>
-<w:document xmlns:wpc="http://schemas.microsoft.com/office/word/2010/wordprocessingCanvas" xmlns:cx="http://schemas.microsoft.com/office/drawing/2014/chartex" xmlns:cx1="http://schemas.microsoft.com/office/drawing/2015/9/8/chartex" xmlns:cx2="http://schemas.microsoft.com/office/drawing/2015/10/21/chartex" xmlns:cx3="http://schemas.microsoft.com/office/drawing/2016/5/9/chartex" xmlns:cx4="http://schemas.microsoft.com/office/drawing/2016/5/10/chartex" xmlns:cx5="http://schemas.microsoft.com/office/drawing/2016/5/11/chartex" xmlns:cx6="http://schemas.microsoft.com/office/drawing/2016/5/12/chartex" xmlns:cx7="http://schemas.microsoft.com/office/drawing/2016/5/13/chartex" xmlns:cx8="http://schemas.microsoft.com/office/drawing/2016/5/14/chartex" xmlns:mc="http://schemas.openxmlformats.org/markup-compatibility/2006" xmlns:aink="http://schemas.microsoft.com/office/drawing/2016/ink" xmlns:am3d="http://schemas.microsoft.com/office/drawing/2017/model3d" xmlns:o="urn:schemas-microsoft-com:office:office" xmlns:r="http://schemas.openxmlformats.org/officeDocument/2006/relationships" xmlns:m="http://schemas.openxmlformats.org/officeDocument/2006/math" xmlns:v="urn:schemas-microsoft-com:vml" xmlns:wp14="http://schemas.microsoft.com/office/word/2010/wordprocessingDrawing" xmlns:wp="http://schemas.openxmlformats.org/drawingml/2006/wordprocessingDrawing" xmlns:w10="urn:schemas-microsoft-com:office:word" xmlns:w="http://schemas.openxmlformats.org/wordprocessingml/2006/main" xmlns:w14="http://schemas.microsoft.com/office/word/2010/wordml" xmlns:w15="http://schemas.microsoft.com/office/word/2012/wordml" xmlns:w16cex="http://schemas.microsoft.com/office/word/2018/wordml/cex" xmlns:w16cid="http://schemas.microsoft.com/office/word/2016/wordml/cid" xmlns:w16="http://schemas.microsoft.com/office/word/2018/wordml" xmlns:w16se="http://schemas.microsoft.com/office/word/2015/wordml/symex" xmlns:wpg="http://schemas.microsoft.com/office/word/2010/wordprocessingGroup" xmlns:wpi="http://schemas.microsoft.com/office/word/2010/wordprocessingInk" xmlns:wne="http://schemas.microsoft.com/office/word/2006/wordml" xmlns:wps="http://schemas.microsoft.com/office/word/2010/wordprocessingShape" mc:Ignorable="w14 w15 w16se w16cid w16 w16cex wp14">
+<w:document xmlns:wpc="http://schemas.microsoft.com/office/word/2010/wordprocessingCanvas" xmlns:cx="http://schemas.microsoft.com/office/drawing/2014/chartex" xmlns:cx1="http://schemas.microsoft.com/office/drawing/2015/9/8/chartex" xmlns:cx2="http://schemas.microsoft.com/office/drawing/2015/10/21/chartex" xmlns:cx3="http://schemas.microsoft.com/office/drawing/2016/5/9/chartex" xmlns:cx4="http://schemas.microsoft.com/office/drawing/2016/5/10/chartex" xmlns:cx5="http://schemas.microsoft.com/office/drawing/2016/5/11/chartex" xmlns:cx6="http://schemas.microsoft.com/office/drawing/2016/5/12/chartex" xmlns:cx7="http://schemas.microsoft.com/office/drawing/2016/5/13/chartex" xmlns:cx8="http://schemas.microsoft.com/office/drawing/2016/5/14/chartex" xmlns:mc="http://schemas.openxmlformats.org/markup-compatibility/2006" xmlns:aink="http://schemas.microsoft.com/office/drawing/2016/ink" xmlns:am3d="http://schemas.microsoft.com/office/drawing/2017/model3d" xmlns:o="urn:schemas-microsoft-com:office:office" xmlns:r="http://schemas.openxmlformats.org/officeDocument/2006/relationships" xmlns:m="http://schemas.openxmlformats.org/officeDocument/2006/math" xmlns:v="urn:schemas-microsoft-com:vml" xmlns:wp14="http://schemas.microsoft.com/office/word/2010/wordprocessingDrawing" xmlns:wp="http://schemas.openxmlformats.org/drawingml/2006/wordprocessingDrawing" xmlns:w10="urn:schemas-microsoft-com:office:word" xmlns:w="http://schemas.openxmlformats.org/wordprocessingml/2006/main" xmlns:w14="http://schemas.microsoft.com/office/word/2010/wordml" xmlns:w15="http://schemas.microsoft.com/office/word/2012/wordml" xmlns:w16cex="http://schemas.microsoft.com/office/word/2018/wordml/cex" xmlns:w16cid="http://schemas.microsoft.com/office/word/2016/wordml/cid" xmlns:w16="http://schemas.microsoft.com/office/word/2018/wordml" xmlns:w16sdtdh="http://schemas.microsoft.com/office/word/2020/wordml/sdtdatahash" xmlns:w16se="http://schemas.microsoft.com/office/word/2015/wordml/symex" xmlns:wpg="http://schemas.microsoft.com/office/word/2010/wordprocessingGroup" xmlns:wpi="http://schemas.microsoft.com/office/word/2010/wordprocessingInk" xmlns:wne="http://schemas.microsoft.com/office/word/2006/wordml" xmlns:wps="http://schemas.microsoft.com/office/word/2010/wordprocessingShape" mc:Ignorable="w14 w15 w16se w16cid w16 w16cex w16sdtdh wp14">
   <w:body>
     <w:tbl>
       <w:tblPr>
@@ -11,7 +11,7 @@
       </w:tblPr>
       <w:tblGrid>
         <w:gridCol w:w="1137"/>
-        <w:gridCol w:w="1260"/>
+        <w:gridCol w:w="1363"/>
       </w:tblGrid>
       <w:tr>
         <w:tc>
@@ -50,6 +50,14 @@
                 <w:szCs w:val="24"/>
               </w:rPr>
             </w:pPr>
+            <w:r>
+              <w:rPr>
+                <w:rFonts w:ascii="Times New Roman" w:hAnsi="Times New Roman" w:cs="Times New Roman"/>
+                <w:sz w:val="24"/>
+                <w:szCs w:val="24"/>
+              </w:rPr>
+              <w:t>199</w:t>
+            </w:r>
           </w:p>
         </w:tc>
       </w:tr>
@@ -90,6 +98,14 @@
                 <w:szCs w:val="24"/>
               </w:rPr>
             </w:pPr>
+            <w:r>
+              <w:rPr>
+                <w:rFonts w:ascii="Times New Roman" w:hAnsi="Times New Roman" w:cs="Times New Roman"/>
+                <w:sz w:val="24"/>
+                <w:szCs w:val="24"/>
+              </w:rPr>
+              <w:t>110</w:t>
+            </w:r>
           </w:p>
         </w:tc>
       </w:tr>
@@ -130,6 +146,14 @@
                 <w:szCs w:val="24"/>
               </w:rPr>
             </w:pPr>
+            <w:r>
+              <w:rPr>
+                <w:rFonts w:ascii="Times New Roman" w:hAnsi="Times New Roman" w:cs="Times New Roman"/>
+                <w:sz w:val="24"/>
+                <w:szCs w:val="24"/>
+              </w:rPr>
+              <w:t>25</w:t>
+            </w:r>
           </w:p>
         </w:tc>
       </w:tr>
@@ -170,6 +194,14 @@
                 <w:szCs w:val="24"/>
               </w:rPr>
             </w:pPr>
+            <w:r>
+              <w:rPr>
+                <w:rFonts w:ascii="Times New Roman" w:hAnsi="Times New Roman" w:cs="Times New Roman"/>
+                <w:sz w:val="24"/>
+                <w:szCs w:val="24"/>
+              </w:rPr>
+              <w:t>William</w:t>
+            </w:r>
           </w:p>
         </w:tc>
       </w:tr>
@@ -394,6 +426,14 @@
           <w:szCs w:val="24"/>
         </w:rPr>
       </w:pPr>
+      <w:r>
+        <w:rPr>
+          <w:rFonts w:ascii="Times New Roman" w:hAnsi="Times New Roman" w:cs="Times New Roman"/>
+          <w:sz w:val="24"/>
+          <w:szCs w:val="24"/>
+        </w:rPr>
+        <w:t xml:space="preserve">Age </w:t>
+      </w:r>
     </w:p>
     <w:p>
       <w:pPr>
@@ -484,6 +524,14 @@
           <w:szCs w:val="24"/>
         </w:rPr>
       </w:pPr>
+      <w:r>
+        <w:rPr>
+          <w:rFonts w:ascii="Times New Roman" w:hAnsi="Times New Roman" w:cs="Times New Roman"/>
+          <w:sz w:val="24"/>
+          <w:szCs w:val="24"/>
+        </w:rPr>
+        <w:t>26</w:t>
+      </w:r>
     </w:p>
     <w:p>
       <w:pPr>
@@ -581,6 +629,14 @@
           <w:szCs w:val="24"/>
         </w:rPr>
       </w:pPr>
+      <w:r>
+        <w:rPr>
+          <w:rFonts w:ascii="Times New Roman" w:hAnsi="Times New Roman" w:cs="Times New Roman"/>
+          <w:sz w:val="24"/>
+          <w:szCs w:val="24"/>
+        </w:rPr>
+        <w:t>none</w:t>
+      </w:r>
     </w:p>
     <w:p>
       <w:pPr>
@@ -639,6 +695,14 @@
           <w:szCs w:val="24"/>
         </w:rPr>
       </w:pPr>
+      <w:r>
+        <w:rPr>
+          <w:rFonts w:ascii="Times New Roman" w:hAnsi="Times New Roman" w:cs="Times New Roman"/>
+          <w:sz w:val="24"/>
+          <w:szCs w:val="24"/>
+        </w:rPr>
+        <w:t>none</w:t>
+      </w:r>
     </w:p>
     <w:p>
       <w:pPr>
@@ -710,7 +774,25 @@
           <w:sz w:val="24"/>
           <w:szCs w:val="24"/>
         </w:rPr>
-        <w:t>What is the value of (char) ndx?</w:t>
+        <w:t xml:space="preserve">What is the value of (char) </w:t>
+      </w:r>
+      <w:proofErr w:type="spellStart"/>
+      <w:r>
+        <w:rPr>
+          <w:rFonts w:ascii="Times New Roman" w:hAnsi="Times New Roman" w:cs="Times New Roman"/>
+          <w:sz w:val="24"/>
+          <w:szCs w:val="24"/>
+        </w:rPr>
+        <w:t>ndx</w:t>
+      </w:r>
+      <w:proofErr w:type="spellEnd"/>
+      <w:r>
+        <w:rPr>
+          <w:rFonts w:ascii="Times New Roman" w:hAnsi="Times New Roman" w:cs="Times New Roman"/>
+          <w:sz w:val="24"/>
+          <w:szCs w:val="24"/>
+        </w:rPr>
+        <w:t>?</w:t>
       </w:r>
     </w:p>
     <w:p>
@@ -724,6 +806,26 @@
           <w:szCs w:val="24"/>
         </w:rPr>
       </w:pPr>
+    </w:p>
+    <w:p>
+      <w:pPr>
+        <w:pStyle w:val="ListParagraph"/>
+        <w:spacing w:after="0" w:line="240" w:lineRule="auto"/>
+        <w:ind w:left="360"/>
+        <w:rPr>
+          <w:rFonts w:ascii="Times New Roman" w:hAnsi="Times New Roman" w:cs="Times New Roman"/>
+          <w:sz w:val="24"/>
+          <w:szCs w:val="24"/>
+        </w:rPr>
+      </w:pPr>
+      <w:r>
+        <w:rPr>
+          <w:rFonts w:ascii="Times New Roman" w:hAnsi="Times New Roman" w:cs="Times New Roman"/>
+          <w:sz w:val="24"/>
+          <w:szCs w:val="24"/>
+        </w:rPr>
+        <w:t>97</w:t>
+      </w:r>
     </w:p>
     <w:p>
       <w:pPr>
@@ -758,7 +860,54 @@
           <w:sz w:val="24"/>
           <w:szCs w:val="24"/>
         </w:rPr>
-        <w:t>What is the value of ndx?</w:t>
+        <w:t xml:space="preserve">What is the value of </w:t>
+      </w:r>
+      <w:proofErr w:type="spellStart"/>
+      <w:r>
+        <w:rPr>
+          <w:rFonts w:ascii="Times New Roman" w:hAnsi="Times New Roman" w:cs="Times New Roman"/>
+          <w:sz w:val="24"/>
+          <w:szCs w:val="24"/>
+        </w:rPr>
+        <w:t>ndx</w:t>
+      </w:r>
+      <w:proofErr w:type="spellEnd"/>
+      <w:r>
+        <w:rPr>
+          <w:rFonts w:ascii="Times New Roman" w:hAnsi="Times New Roman" w:cs="Times New Roman"/>
+          <w:sz w:val="24"/>
+          <w:szCs w:val="24"/>
+        </w:rPr>
+        <w:t>?</w:t>
+      </w:r>
+    </w:p>
+    <w:p>
+      <w:pPr>
+        <w:spacing w:after="0" w:line="240" w:lineRule="auto"/>
+        <w:rPr>
+          <w:rFonts w:ascii="Times New Roman" w:hAnsi="Times New Roman" w:cs="Times New Roman"/>
+          <w:sz w:val="24"/>
+          <w:szCs w:val="24"/>
+        </w:rPr>
+      </w:pPr>
+    </w:p>
+    <w:p>
+      <w:pPr>
+        <w:spacing w:after="0" w:line="240" w:lineRule="auto"/>
+        <w:ind w:left="360"/>
+        <w:rPr>
+          <w:rFonts w:ascii="Times New Roman" w:hAnsi="Times New Roman" w:cs="Times New Roman"/>
+          <w:sz w:val="24"/>
+          <w:szCs w:val="24"/>
+        </w:rPr>
+      </w:pPr>
+      <w:r>
+        <w:rPr>
+          <w:rFonts w:ascii="Times New Roman" w:hAnsi="Times New Roman" w:cs="Times New Roman"/>
+          <w:sz w:val="24"/>
+          <w:szCs w:val="24"/>
+        </w:rPr>
+        <w:t>a</w:t>
       </w:r>
     </w:p>
     <w:sectPr>
@@ -773,7 +922,7 @@
 </file>
 
 <file path=word/endnotes.xml><?xml version="1.0" encoding="utf-8"?>
-<w:endnotes xmlns:wpc="http://schemas.microsoft.com/office/word/2010/wordprocessingCanvas" xmlns:cx="http://schemas.microsoft.com/office/drawing/2014/chartex" xmlns:cx1="http://schemas.microsoft.com/office/drawing/2015/9/8/chartex" xmlns:cx2="http://schemas.microsoft.com/office/drawing/2015/10/21/chartex" xmlns:cx3="http://schemas.microsoft.com/office/drawing/2016/5/9/chartex" xmlns:cx4="http://schemas.microsoft.com/office/drawing/2016/5/10/chartex" xmlns:cx5="http://schemas.microsoft.com/office/drawing/2016/5/11/chartex" xmlns:cx6="http://schemas.microsoft.com/office/drawing/2016/5/12/chartex" xmlns:cx7="http://schemas.microsoft.com/office/drawing/2016/5/13/chartex" xmlns:cx8="http://schemas.microsoft.com/office/drawing/2016/5/14/chartex" xmlns:mc="http://schemas.openxmlformats.org/markup-compatibility/2006" xmlns:aink="http://schemas.microsoft.com/office/drawing/2016/ink" xmlns:am3d="http://schemas.microsoft.com/office/drawing/2017/model3d" xmlns:o="urn:schemas-microsoft-com:office:office" xmlns:r="http://schemas.openxmlformats.org/officeDocument/2006/relationships" xmlns:m="http://schemas.openxmlformats.org/officeDocument/2006/math" xmlns:v="urn:schemas-microsoft-com:vml" xmlns:wp14="http://schemas.microsoft.com/office/word/2010/wordprocessingDrawing" xmlns:wp="http://schemas.openxmlformats.org/drawingml/2006/wordprocessingDrawing" xmlns:w10="urn:schemas-microsoft-com:office:word" xmlns:w="http://schemas.openxmlformats.org/wordprocessingml/2006/main" xmlns:w14="http://schemas.microsoft.com/office/word/2010/wordml" xmlns:w15="http://schemas.microsoft.com/office/word/2012/wordml" xmlns:w16cex="http://schemas.microsoft.com/office/word/2018/wordml/cex" xmlns:w16cid="http://schemas.microsoft.com/office/word/2016/wordml/cid" xmlns:w16="http://schemas.microsoft.com/office/word/2018/wordml" xmlns:w16se="http://schemas.microsoft.com/office/word/2015/wordml/symex" xmlns:wpg="http://schemas.microsoft.com/office/word/2010/wordprocessingGroup" xmlns:wpi="http://schemas.microsoft.com/office/word/2010/wordprocessingInk" xmlns:wne="http://schemas.microsoft.com/office/word/2006/wordml" xmlns:wps="http://schemas.microsoft.com/office/word/2010/wordprocessingShape" mc:Ignorable="w14 w15 w16se w16cid w16 w16cex wp14">
+<w:endnotes xmlns:wpc="http://schemas.microsoft.com/office/word/2010/wordprocessingCanvas" xmlns:cx="http://schemas.microsoft.com/office/drawing/2014/chartex" xmlns:cx1="http://schemas.microsoft.com/office/drawing/2015/9/8/chartex" xmlns:cx2="http://schemas.microsoft.com/office/drawing/2015/10/21/chartex" xmlns:cx3="http://schemas.microsoft.com/office/drawing/2016/5/9/chartex" xmlns:cx4="http://schemas.microsoft.com/office/drawing/2016/5/10/chartex" xmlns:cx5="http://schemas.microsoft.com/office/drawing/2016/5/11/chartex" xmlns:cx6="http://schemas.microsoft.com/office/drawing/2016/5/12/chartex" xmlns:cx7="http://schemas.microsoft.com/office/drawing/2016/5/13/chartex" xmlns:cx8="http://schemas.microsoft.com/office/drawing/2016/5/14/chartex" xmlns:mc="http://schemas.openxmlformats.org/markup-compatibility/2006" xmlns:aink="http://schemas.microsoft.com/office/drawing/2016/ink" xmlns:am3d="http://schemas.microsoft.com/office/drawing/2017/model3d" xmlns:o="urn:schemas-microsoft-com:office:office" xmlns:r="http://schemas.openxmlformats.org/officeDocument/2006/relationships" xmlns:m="http://schemas.openxmlformats.org/officeDocument/2006/math" xmlns:v="urn:schemas-microsoft-com:vml" xmlns:wp14="http://schemas.microsoft.com/office/word/2010/wordprocessingDrawing" xmlns:wp="http://schemas.openxmlformats.org/drawingml/2006/wordprocessingDrawing" xmlns:w10="urn:schemas-microsoft-com:office:word" xmlns:w="http://schemas.openxmlformats.org/wordprocessingml/2006/main" xmlns:w14="http://schemas.microsoft.com/office/word/2010/wordml" xmlns:w15="http://schemas.microsoft.com/office/word/2012/wordml" xmlns:w16cex="http://schemas.microsoft.com/office/word/2018/wordml/cex" xmlns:w16cid="http://schemas.microsoft.com/office/word/2016/wordml/cid" xmlns:w16="http://schemas.microsoft.com/office/word/2018/wordml" xmlns:w16sdtdh="http://schemas.microsoft.com/office/word/2020/wordml/sdtdatahash" xmlns:w16se="http://schemas.microsoft.com/office/word/2015/wordml/symex" xmlns:wpg="http://schemas.microsoft.com/office/word/2010/wordprocessingGroup" xmlns:wpi="http://schemas.microsoft.com/office/word/2010/wordprocessingInk" xmlns:wne="http://schemas.microsoft.com/office/word/2006/wordml" xmlns:wps="http://schemas.microsoft.com/office/word/2010/wordprocessingShape" mc:Ignorable="w14 w15 w16se w16cid w16 w16cex w16sdtdh wp14">
   <w:endnote w:type="separator" w:id="-1">
     <w:p>
       <w:pPr>
@@ -798,7 +947,7 @@
 </file>
 
 <file path=word/footnotes.xml><?xml version="1.0" encoding="utf-8"?>
-<w:footnotes xmlns:wpc="http://schemas.microsoft.com/office/word/2010/wordprocessingCanvas" xmlns:cx="http://schemas.microsoft.com/office/drawing/2014/chartex" xmlns:cx1="http://schemas.microsoft.com/office/drawing/2015/9/8/chartex" xmlns:cx2="http://schemas.microsoft.com/office/drawing/2015/10/21/chartex" xmlns:cx3="http://schemas.microsoft.com/office/drawing/2016/5/9/chartex" xmlns:cx4="http://schemas.microsoft.com/office/drawing/2016/5/10/chartex" xmlns:cx5="http://schemas.microsoft.com/office/drawing/2016/5/11/chartex" xmlns:cx6="http://schemas.microsoft.com/office/drawing/2016/5/12/chartex" xmlns:cx7="http://schemas.microsoft.com/office/drawing/2016/5/13/chartex" xmlns:cx8="http://schemas.microsoft.com/office/drawing/2016/5/14/chartex" xmlns:mc="http://schemas.openxmlformats.org/markup-compatibility/2006" xmlns:aink="http://schemas.microsoft.com/office/drawing/2016/ink" xmlns:am3d="http://schemas.microsoft.com/office/drawing/2017/model3d" xmlns:o="urn:schemas-microsoft-com:office:office" xmlns:r="http://schemas.openxmlformats.org/officeDocument/2006/relationships" xmlns:m="http://schemas.openxmlformats.org/officeDocument/2006/math" xmlns:v="urn:schemas-microsoft-com:vml" xmlns:wp14="http://schemas.microsoft.com/office/word/2010/wordprocessingDrawing" xmlns:wp="http://schemas.openxmlformats.org/drawingml/2006/wordprocessingDrawing" xmlns:w10="urn:schemas-microsoft-com:office:word" xmlns:w="http://schemas.openxmlformats.org/wordprocessingml/2006/main" xmlns:w14="http://schemas.microsoft.com/office/word/2010/wordml" xmlns:w15="http://schemas.microsoft.com/office/word/2012/wordml" xmlns:w16cex="http://schemas.microsoft.com/office/word/2018/wordml/cex" xmlns:w16cid="http://schemas.microsoft.com/office/word/2016/wordml/cid" xmlns:w16="http://schemas.microsoft.com/office/word/2018/wordml" xmlns:w16se="http://schemas.microsoft.com/office/word/2015/wordml/symex" xmlns:wpg="http://schemas.microsoft.com/office/word/2010/wordprocessingGroup" xmlns:wpi="http://schemas.microsoft.com/office/word/2010/wordprocessingInk" xmlns:wne="http://schemas.microsoft.com/office/word/2006/wordml" xmlns:wps="http://schemas.microsoft.com/office/word/2010/wordprocessingShape" mc:Ignorable="w14 w15 w16se w16cid w16 w16cex wp14">
+<w:footnotes xmlns:wpc="http://schemas.microsoft.com/office/word/2010/wordprocessingCanvas" xmlns:cx="http://schemas.microsoft.com/office/drawing/2014/chartex" xmlns:cx1="http://schemas.microsoft.com/office/drawing/2015/9/8/chartex" xmlns:cx2="http://schemas.microsoft.com/office/drawing/2015/10/21/chartex" xmlns:cx3="http://schemas.microsoft.com/office/drawing/2016/5/9/chartex" xmlns:cx4="http://schemas.microsoft.com/office/drawing/2016/5/10/chartex" xmlns:cx5="http://schemas.microsoft.com/office/drawing/2016/5/11/chartex" xmlns:cx6="http://schemas.microsoft.com/office/drawing/2016/5/12/chartex" xmlns:cx7="http://schemas.microsoft.com/office/drawing/2016/5/13/chartex" xmlns:cx8="http://schemas.microsoft.com/office/drawing/2016/5/14/chartex" xmlns:mc="http://schemas.openxmlformats.org/markup-compatibility/2006" xmlns:aink="http://schemas.microsoft.com/office/drawing/2016/ink" xmlns:am3d="http://schemas.microsoft.com/office/drawing/2017/model3d" xmlns:o="urn:schemas-microsoft-com:office:office" xmlns:r="http://schemas.openxmlformats.org/officeDocument/2006/relationships" xmlns:m="http://schemas.openxmlformats.org/officeDocument/2006/math" xmlns:v="urn:schemas-microsoft-com:vml" xmlns:wp14="http://schemas.microsoft.com/office/word/2010/wordprocessingDrawing" xmlns:wp="http://schemas.openxmlformats.org/drawingml/2006/wordprocessingDrawing" xmlns:w10="urn:schemas-microsoft-com:office:word" xmlns:w="http://schemas.openxmlformats.org/wordprocessingml/2006/main" xmlns:w14="http://schemas.microsoft.com/office/word/2010/wordml" xmlns:w15="http://schemas.microsoft.com/office/word/2012/wordml" xmlns:w16cex="http://schemas.microsoft.com/office/word/2018/wordml/cex" xmlns:w16cid="http://schemas.microsoft.com/office/word/2016/wordml/cid" xmlns:w16="http://schemas.microsoft.com/office/word/2018/wordml" xmlns:w16sdtdh="http://schemas.microsoft.com/office/word/2020/wordml/sdtdatahash" xmlns:w16se="http://schemas.microsoft.com/office/word/2015/wordml/symex" xmlns:wpg="http://schemas.microsoft.com/office/word/2010/wordprocessingGroup" xmlns:wpi="http://schemas.microsoft.com/office/word/2010/wordprocessingInk" xmlns:wne="http://schemas.microsoft.com/office/word/2006/wordml" xmlns:wps="http://schemas.microsoft.com/office/word/2010/wordprocessingShape" mc:Ignorable="w14 w15 w16se w16cid w16 w16cex w16sdtdh wp14">
   <w:footnote w:type="separator" w:id="-1">
     <w:p>
       <w:pPr>
@@ -823,7 +972,7 @@
 </file>
 
 <file path=word/header1.xml><?xml version="1.0" encoding="utf-8"?>
-<w:hdr xmlns:wpc="http://schemas.microsoft.com/office/word/2010/wordprocessingCanvas" xmlns:cx="http://schemas.microsoft.com/office/drawing/2014/chartex" xmlns:cx1="http://schemas.microsoft.com/office/drawing/2015/9/8/chartex" xmlns:cx2="http://schemas.microsoft.com/office/drawing/2015/10/21/chartex" xmlns:cx3="http://schemas.microsoft.com/office/drawing/2016/5/9/chartex" xmlns:cx4="http://schemas.microsoft.com/office/drawing/2016/5/10/chartex" xmlns:cx5="http://schemas.microsoft.com/office/drawing/2016/5/11/chartex" xmlns:cx6="http://schemas.microsoft.com/office/drawing/2016/5/12/chartex" xmlns:cx7="http://schemas.microsoft.com/office/drawing/2016/5/13/chartex" xmlns:cx8="http://schemas.microsoft.com/office/drawing/2016/5/14/chartex" xmlns:mc="http://schemas.openxmlformats.org/markup-compatibility/2006" xmlns:aink="http://schemas.microsoft.com/office/drawing/2016/ink" xmlns:am3d="http://schemas.microsoft.com/office/drawing/2017/model3d" xmlns:o="urn:schemas-microsoft-com:office:office" xmlns:r="http://schemas.openxmlformats.org/officeDocument/2006/relationships" xmlns:m="http://schemas.openxmlformats.org/officeDocument/2006/math" xmlns:v="urn:schemas-microsoft-com:vml" xmlns:wp14="http://schemas.microsoft.com/office/word/2010/wordprocessingDrawing" xmlns:wp="http://schemas.openxmlformats.org/drawingml/2006/wordprocessingDrawing" xmlns:w10="urn:schemas-microsoft-com:office:word" xmlns:w="http://schemas.openxmlformats.org/wordprocessingml/2006/main" xmlns:w14="http://schemas.microsoft.com/office/word/2010/wordml" xmlns:w15="http://schemas.microsoft.com/office/word/2012/wordml" xmlns:w16cex="http://schemas.microsoft.com/office/word/2018/wordml/cex" xmlns:w16cid="http://schemas.microsoft.com/office/word/2016/wordml/cid" xmlns:w16="http://schemas.microsoft.com/office/word/2018/wordml" xmlns:w16se="http://schemas.microsoft.com/office/word/2015/wordml/symex" xmlns:wpg="http://schemas.microsoft.com/office/word/2010/wordprocessingGroup" xmlns:wpi="http://schemas.microsoft.com/office/word/2010/wordprocessingInk" xmlns:wne="http://schemas.microsoft.com/office/word/2006/wordml" xmlns:wps="http://schemas.microsoft.com/office/word/2010/wordprocessingShape" mc:Ignorable="w14 w15 w16se w16cid w16 w16cex wp14">
+<w:hdr xmlns:wpc="http://schemas.microsoft.com/office/word/2010/wordprocessingCanvas" xmlns:cx="http://schemas.microsoft.com/office/drawing/2014/chartex" xmlns:cx1="http://schemas.microsoft.com/office/drawing/2015/9/8/chartex" xmlns:cx2="http://schemas.microsoft.com/office/drawing/2015/10/21/chartex" xmlns:cx3="http://schemas.microsoft.com/office/drawing/2016/5/9/chartex" xmlns:cx4="http://schemas.microsoft.com/office/drawing/2016/5/10/chartex" xmlns:cx5="http://schemas.microsoft.com/office/drawing/2016/5/11/chartex" xmlns:cx6="http://schemas.microsoft.com/office/drawing/2016/5/12/chartex" xmlns:cx7="http://schemas.microsoft.com/office/drawing/2016/5/13/chartex" xmlns:cx8="http://schemas.microsoft.com/office/drawing/2016/5/14/chartex" xmlns:mc="http://schemas.openxmlformats.org/markup-compatibility/2006" xmlns:aink="http://schemas.microsoft.com/office/drawing/2016/ink" xmlns:am3d="http://schemas.microsoft.com/office/drawing/2017/model3d" xmlns:o="urn:schemas-microsoft-com:office:office" xmlns:r="http://schemas.openxmlformats.org/officeDocument/2006/relationships" xmlns:m="http://schemas.openxmlformats.org/officeDocument/2006/math" xmlns:v="urn:schemas-microsoft-com:vml" xmlns:wp14="http://schemas.microsoft.com/office/word/2010/wordprocessingDrawing" xmlns:wp="http://schemas.openxmlformats.org/drawingml/2006/wordprocessingDrawing" xmlns:w10="urn:schemas-microsoft-com:office:word" xmlns:w="http://schemas.openxmlformats.org/wordprocessingml/2006/main" xmlns:w14="http://schemas.microsoft.com/office/word/2010/wordml" xmlns:w15="http://schemas.microsoft.com/office/word/2012/wordml" xmlns:w16cex="http://schemas.microsoft.com/office/word/2018/wordml/cex" xmlns:w16cid="http://schemas.microsoft.com/office/word/2016/wordml/cid" xmlns:w16="http://schemas.microsoft.com/office/word/2018/wordml" xmlns:w16sdtdh="http://schemas.microsoft.com/office/word/2020/wordml/sdtdatahash" xmlns:w16se="http://schemas.microsoft.com/office/word/2015/wordml/symex" xmlns:wpg="http://schemas.microsoft.com/office/word/2010/wordprocessingGroup" xmlns:wpi="http://schemas.microsoft.com/office/word/2010/wordprocessingInk" xmlns:wne="http://schemas.microsoft.com/office/word/2006/wordml" xmlns:wps="http://schemas.microsoft.com/office/word/2010/wordprocessingShape" mc:Ignorable="w14 w15 w16se w16cid w16 w16cex w16sdtdh wp14">
   <w:p>
     <w:pPr>
       <w:pStyle w:val="Header"/>
@@ -852,7 +1001,7 @@
 </file>
 
 <file path=word/numbering.xml><?xml version="1.0" encoding="utf-8"?>
-<w:numbering xmlns:wpc="http://schemas.microsoft.com/office/word/2010/wordprocessingCanvas" xmlns:cx="http://schemas.microsoft.com/office/drawing/2014/chartex" xmlns:cx1="http://schemas.microsoft.com/office/drawing/2015/9/8/chartex" xmlns:cx2="http://schemas.microsoft.com/office/drawing/2015/10/21/chartex" xmlns:cx3="http://schemas.microsoft.com/office/drawing/2016/5/9/chartex" xmlns:cx4="http://schemas.microsoft.com/office/drawing/2016/5/10/chartex" xmlns:cx5="http://schemas.microsoft.com/office/drawing/2016/5/11/chartex" xmlns:cx6="http://schemas.microsoft.com/office/drawing/2016/5/12/chartex" xmlns:cx7="http://schemas.microsoft.com/office/drawing/2016/5/13/chartex" xmlns:cx8="http://schemas.microsoft.com/office/drawing/2016/5/14/chartex" xmlns:mc="http://schemas.openxmlformats.org/markup-compatibility/2006" xmlns:aink="http://schemas.microsoft.com/office/drawing/2016/ink" xmlns:am3d="http://schemas.microsoft.com/office/drawing/2017/model3d" xmlns:o="urn:schemas-microsoft-com:office:office" xmlns:r="http://schemas.openxmlformats.org/officeDocument/2006/relationships" xmlns:m="http://schemas.openxmlformats.org/officeDocument/2006/math" xmlns:v="urn:schemas-microsoft-com:vml" xmlns:wp14="http://schemas.microsoft.com/office/word/2010/wordprocessingDrawing" xmlns:wp="http://schemas.openxmlformats.org/drawingml/2006/wordprocessingDrawing" xmlns:w10="urn:schemas-microsoft-com:office:word" xmlns:w="http://schemas.openxmlformats.org/wordprocessingml/2006/main" xmlns:w14="http://schemas.microsoft.com/office/word/2010/wordml" xmlns:w15="http://schemas.microsoft.com/office/word/2012/wordml" xmlns:w16cex="http://schemas.microsoft.com/office/word/2018/wordml/cex" xmlns:w16cid="http://schemas.microsoft.com/office/word/2016/wordml/cid" xmlns:w16="http://schemas.microsoft.com/office/word/2018/wordml" xmlns:w16se="http://schemas.microsoft.com/office/word/2015/wordml/symex" xmlns:wpg="http://schemas.microsoft.com/office/word/2010/wordprocessingGroup" xmlns:wpi="http://schemas.microsoft.com/office/word/2010/wordprocessingInk" xmlns:wne="http://schemas.microsoft.com/office/word/2006/wordml" xmlns:wps="http://schemas.microsoft.com/office/word/2010/wordprocessingShape" mc:Ignorable="w14 w15 w16se w16cid w16 w16cex wp14">
+<w:numbering xmlns:wpc="http://schemas.microsoft.com/office/word/2010/wordprocessingCanvas" xmlns:cx="http://schemas.microsoft.com/office/drawing/2014/chartex" xmlns:cx1="http://schemas.microsoft.com/office/drawing/2015/9/8/chartex" xmlns:cx2="http://schemas.microsoft.com/office/drawing/2015/10/21/chartex" xmlns:cx3="http://schemas.microsoft.com/office/drawing/2016/5/9/chartex" xmlns:cx4="http://schemas.microsoft.com/office/drawing/2016/5/10/chartex" xmlns:cx5="http://schemas.microsoft.com/office/drawing/2016/5/11/chartex" xmlns:cx6="http://schemas.microsoft.com/office/drawing/2016/5/12/chartex" xmlns:cx7="http://schemas.microsoft.com/office/drawing/2016/5/13/chartex" xmlns:cx8="http://schemas.microsoft.com/office/drawing/2016/5/14/chartex" xmlns:mc="http://schemas.openxmlformats.org/markup-compatibility/2006" xmlns:aink="http://schemas.microsoft.com/office/drawing/2016/ink" xmlns:am3d="http://schemas.microsoft.com/office/drawing/2017/model3d" xmlns:o="urn:schemas-microsoft-com:office:office" xmlns:r="http://schemas.openxmlformats.org/officeDocument/2006/relationships" xmlns:m="http://schemas.openxmlformats.org/officeDocument/2006/math" xmlns:v="urn:schemas-microsoft-com:vml" xmlns:wp14="http://schemas.microsoft.com/office/word/2010/wordprocessingDrawing" xmlns:wp="http://schemas.openxmlformats.org/drawingml/2006/wordprocessingDrawing" xmlns:w10="urn:schemas-microsoft-com:office:word" xmlns:w="http://schemas.openxmlformats.org/wordprocessingml/2006/main" xmlns:w14="http://schemas.microsoft.com/office/word/2010/wordml" xmlns:w15="http://schemas.microsoft.com/office/word/2012/wordml" xmlns:w16cex="http://schemas.microsoft.com/office/word/2018/wordml/cex" xmlns:w16cid="http://schemas.microsoft.com/office/word/2016/wordml/cid" xmlns:w16="http://schemas.microsoft.com/office/word/2018/wordml" xmlns:w16sdtdh="http://schemas.microsoft.com/office/word/2020/wordml/sdtdatahash" xmlns:w16se="http://schemas.microsoft.com/office/word/2015/wordml/symex" xmlns:wpg="http://schemas.microsoft.com/office/word/2010/wordprocessingGroup" xmlns:wpi="http://schemas.microsoft.com/office/word/2010/wordprocessingInk" xmlns:wne="http://schemas.microsoft.com/office/word/2006/wordml" xmlns:wps="http://schemas.microsoft.com/office/word/2010/wordprocessingShape" mc:Ignorable="w14 w15 w16se w16cid w16 w16cex w16sdtdh wp14">
   <w:abstractNum w:abstractNumId="0" w15:restartNumberingAfterBreak="0">
     <w:nsid w:val="12C11EC2"/>
     <w:multiLevelType w:val="hybridMultilevel"/>
@@ -1041,7 +1190,7 @@
 </file>
 
 <file path=word/styles.xml><?xml version="1.0" encoding="utf-8"?>
-<w:styles xmlns:mc="http://schemas.openxmlformats.org/markup-compatibility/2006" xmlns:r="http://schemas.openxmlformats.org/officeDocument/2006/relationships" xmlns:w="http://schemas.openxmlformats.org/wordprocessingml/2006/main" xmlns:w14="http://schemas.microsoft.com/office/word/2010/wordml" xmlns:w15="http://schemas.microsoft.com/office/word/2012/wordml" xmlns:w16cex="http://schemas.microsoft.com/office/word/2018/wordml/cex" xmlns:w16cid="http://schemas.microsoft.com/office/word/2016/wordml/cid" xmlns:w16="http://schemas.microsoft.com/office/word/2018/wordml" xmlns:w16se="http://schemas.microsoft.com/office/word/2015/wordml/symex" mc:Ignorable="w14 w15 w16se w16cid w16 w16cex">
+<w:styles xmlns:mc="http://schemas.openxmlformats.org/markup-compatibility/2006" xmlns:r="http://schemas.openxmlformats.org/officeDocument/2006/relationships" xmlns:w="http://schemas.openxmlformats.org/wordprocessingml/2006/main" xmlns:w14="http://schemas.microsoft.com/office/word/2010/wordml" xmlns:w15="http://schemas.microsoft.com/office/word/2012/wordml" xmlns:w16cex="http://schemas.microsoft.com/office/word/2018/wordml/cex" xmlns:w16cid="http://schemas.microsoft.com/office/word/2016/wordml/cid" xmlns:w16="http://schemas.microsoft.com/office/word/2018/wordml" xmlns:w16sdtdh="http://schemas.microsoft.com/office/word/2020/wordml/sdtdatahash" xmlns:w16se="http://schemas.microsoft.com/office/word/2015/wordml/symex" mc:Ignorable="w14 w15 w16se w16cid w16 w16cex w16sdtdh">
   <w:docDefaults>
     <w:rPrDefault>
       <w:rPr>

</xml_diff>